<commit_message>
Create : Add folder documentation and add .xlsx
</commit_message>
<xml_diff>
--- a/docs/Auto Evaluación - Fase 1 - Matias Veliz - Alexander.docx
+++ b/docs/Auto Evaluación - Fase 1 - Matias Veliz - Alexander.docx
@@ -245,40 +245,12 @@
                                     <w:r>
                                       <w:rPr>
                                         <w:rFonts w:ascii="Arial" w:hAnsi="Arial" w:cs="Arial"/>
+                                        <w:caps/>
                                         <w:color w:val="153D63" w:themeColor="text2" w:themeTint="E6"/>
                                         <w:sz w:val="24"/>
                                         <w:szCs w:val="24"/>
                                       </w:rPr>
-                                      <w:t>Autor: Matías Véliz</w:t>
-                                    </w:r>
-                                    <w:r>
-                                      <w:rPr>
-                                        <w:rFonts w:ascii="Arial" w:hAnsi="Arial" w:cs="Arial"/>
-                                        <w:color w:val="153D63" w:themeColor="text2" w:themeTint="E6"/>
-                                        <w:sz w:val="24"/>
-                                        <w:szCs w:val="24"/>
-                                      </w:rPr>
-                                      <w:t xml:space="preserve">, Alexander </w:t>
-                                    </w:r>
-                                    <w:proofErr w:type="spellStart"/>
-                                    <w:r>
-                                      <w:rPr>
-                                        <w:rFonts w:ascii="Arial" w:hAnsi="Arial" w:cs="Arial"/>
-                                        <w:color w:val="153D63" w:themeColor="text2" w:themeTint="E6"/>
-                                        <w:sz w:val="24"/>
-                                        <w:szCs w:val="24"/>
-                                      </w:rPr>
-                                      <w:t>Seydewitz</w:t>
-                                    </w:r>
-                                    <w:proofErr w:type="spellEnd"/>
-                                    <w:r>
-                                      <w:rPr>
-                                        <w:rFonts w:ascii="Arial" w:hAnsi="Arial" w:cs="Arial"/>
-                                        <w:color w:val="153D63" w:themeColor="text2" w:themeTint="E6"/>
-                                        <w:sz w:val="24"/>
-                                        <w:szCs w:val="24"/>
-                                      </w:rPr>
-                                      <w:t xml:space="preserve"> </w:t>
+                                      <w:t>Autor: Matías Véliz, Alexander Seydewitz</w:t>
                                     </w:r>
                                   </w:p>
                                 </w:sdtContent>
@@ -472,40 +444,12 @@
                               <w:r>
                                 <w:rPr>
                                   <w:rFonts w:ascii="Arial" w:hAnsi="Arial" w:cs="Arial"/>
+                                  <w:caps/>
                                   <w:color w:val="153D63" w:themeColor="text2" w:themeTint="E6"/>
                                   <w:sz w:val="24"/>
                                   <w:szCs w:val="24"/>
                                 </w:rPr>
-                                <w:t>Autor: Matías Véliz</w:t>
-                              </w:r>
-                              <w:r>
-                                <w:rPr>
-                                  <w:rFonts w:ascii="Arial" w:hAnsi="Arial" w:cs="Arial"/>
-                                  <w:color w:val="153D63" w:themeColor="text2" w:themeTint="E6"/>
-                                  <w:sz w:val="24"/>
-                                  <w:szCs w:val="24"/>
-                                </w:rPr>
-                                <w:t xml:space="preserve">, Alexander </w:t>
-                              </w:r>
-                              <w:proofErr w:type="spellStart"/>
-                              <w:r>
-                                <w:rPr>
-                                  <w:rFonts w:ascii="Arial" w:hAnsi="Arial" w:cs="Arial"/>
-                                  <w:color w:val="153D63" w:themeColor="text2" w:themeTint="E6"/>
-                                  <w:sz w:val="24"/>
-                                  <w:szCs w:val="24"/>
-                                </w:rPr>
-                                <w:t>Seydewitz</w:t>
-                              </w:r>
-                              <w:proofErr w:type="spellEnd"/>
-                              <w:r>
-                                <w:rPr>
-                                  <w:rFonts w:ascii="Arial" w:hAnsi="Arial" w:cs="Arial"/>
-                                  <w:color w:val="153D63" w:themeColor="text2" w:themeTint="E6"/>
-                                  <w:sz w:val="24"/>
-                                  <w:szCs w:val="24"/>
-                                </w:rPr>
-                                <w:t xml:space="preserve"> </w:t>
+                                <w:t>Autor: Matías Véliz, Alexander Seydewitz</w:t>
                               </w:r>
                             </w:p>
                           </w:sdtContent>
@@ -2922,19 +2866,11 @@
       <w:r>
         <w:t xml:space="preserve"> </w:t>
       </w:r>
-      <w:proofErr w:type="gramStart"/>
-      <w:r>
-        <w:t>P</w:t>
-      </w:r>
-      <w:r>
-        <w:t>}p</w:t>
-      </w:r>
-      <w:r>
-        <w:t>ortafolio</w:t>
-      </w:r>
-      <w:proofErr w:type="gramEnd"/>
-      <w:r>
-        <w:t xml:space="preserve"> de </w:t>
+      <w:r>
+        <w:t>p</w:t>
+      </w:r>
+      <w:r>
+        <w:t xml:space="preserve">ortafolio de </w:t>
       </w:r>
       <w:r>
         <w:t>t</w:t>

</xml_diff>